<commit_message>
Cambios finales y control
</commit_message>
<xml_diff>
--- a/TP7.docx
+++ b/TP7.docx
@@ -373,9 +373,51 @@
       </w:pPr>
       <w:r>
         <w:rPr>
+          <w:b/>
+          <w:bCs/>
+          <w:lang w:val="es-MX"/>
+        </w:rPr>
+        <w:lastRenderedPageBreak/>
+        <w:drawing>
+          <wp:inline distT="0" distB="0" distL="0" distR="0" wp14:anchorId="5371B617" wp14:editId="5F8BCE64">
+            <wp:extent cx="5400040" cy="612140"/>
+            <wp:effectExtent l="0" t="0" r="0" b="0"/>
+            <wp:docPr id="161404593" name="Imagen 1"/>
+            <wp:cNvGraphicFramePr>
+              <a:graphicFrameLocks xmlns:a="http://schemas.openxmlformats.org/drawingml/2006/main" noChangeAspect="1"/>
+            </wp:cNvGraphicFramePr>
+            <a:graphic xmlns:a="http://schemas.openxmlformats.org/drawingml/2006/main">
+              <a:graphicData uri="http://schemas.openxmlformats.org/drawingml/2006/picture">
+                <pic:pic xmlns:pic="http://schemas.openxmlformats.org/drawingml/2006/picture">
+                  <pic:nvPicPr>
+                    <pic:cNvPr id="161404593" name=""/>
+                    <pic:cNvPicPr/>
+                  </pic:nvPicPr>
+                  <pic:blipFill>
+                    <a:blip r:embed="rId8"/>
+                    <a:stretch>
+                      <a:fillRect/>
+                    </a:stretch>
+                  </pic:blipFill>
+                  <pic:spPr>
+                    <a:xfrm>
+                      <a:off x="0" y="0"/>
+                      <a:ext cx="5400040" cy="612140"/>
+                    </a:xfrm>
+                    <a:prstGeom prst="rect">
+                      <a:avLst/>
+                    </a:prstGeom>
+                  </pic:spPr>
+                </pic:pic>
+              </a:graphicData>
+            </a:graphic>
+          </wp:inline>
+        </w:drawing>
+      </w:r>
+      <w:r>
+        <w:rPr>
           <w:noProof/>
         </w:rPr>
-        <w:lastRenderedPageBreak/>
         <w:drawing>
           <wp:anchor distT="0" distB="0" distL="114300" distR="114300" simplePos="0" relativeHeight="251661312" behindDoc="0" locked="0" layoutInCell="1" allowOverlap="1" wp14:anchorId="33BF203D" wp14:editId="1FBAA464">
             <wp:simplePos x="0" y="0"/>
@@ -408,7 +450,7 @@
                     <pic:cNvPicPr/>
                   </pic:nvPicPr>
                   <pic:blipFill>
-                    <a:blip r:embed="rId8">
+                    <a:blip r:embed="rId9">
                       <a:extLst>
                         <a:ext uri="{28A0092B-C50C-407E-A947-70E740481C1C}">
                           <a14:useLocalDpi xmlns:a14="http://schemas.microsoft.com/office/drawing/2010/main" val="0"/>
@@ -473,7 +515,7 @@
                     <pic:cNvPicPr/>
                   </pic:nvPicPr>
                   <pic:blipFill>
-                    <a:blip r:embed="rId9"/>
+                    <a:blip r:embed="rId10"/>
                     <a:stretch>
                       <a:fillRect/>
                     </a:stretch>
@@ -733,8 +775,10 @@
       </w:pPr>
       <w:r>
         <w:rPr>
-          <w:lang w:val="es-MX"/>
-        </w:rPr>
+          <w:noProof/>
+          <w:lang w:val="es-MX"/>
+        </w:rPr>
+        <w:lastRenderedPageBreak/>
         <w:drawing>
           <wp:inline distT="0" distB="0" distL="0" distR="0" wp14:anchorId="578B4D2D" wp14:editId="6A45B526">
             <wp:extent cx="6026830" cy="793750"/>
@@ -751,7 +795,7 @@
                     <pic:cNvPicPr/>
                   </pic:nvPicPr>
                   <pic:blipFill>
-                    <a:blip r:embed="rId10"/>
+                    <a:blip r:embed="rId11"/>
                     <a:stretch>
                       <a:fillRect/>
                     </a:stretch>
@@ -782,7 +826,6 @@
         <w:rPr>
           <w:lang w:val="es-MX"/>
         </w:rPr>
-        <w:lastRenderedPageBreak/>
         <w:t xml:space="preserve">3. Seleccionar y mostrar el nombre de usuario, </w:t>
       </w:r>
       <w:proofErr w:type="spellStart"/>
@@ -846,6 +889,7 @@
       </w:pPr>
       <w:r>
         <w:rPr>
+          <w:noProof/>
           <w:lang w:val="es-MX"/>
         </w:rPr>
         <w:drawing>
@@ -864,7 +908,7 @@
                     <pic:cNvPicPr/>
                   </pic:nvPicPr>
                   <pic:blipFill>
-                    <a:blip r:embed="rId11"/>
+                    <a:blip r:embed="rId12"/>
                     <a:stretch>
                       <a:fillRect/>
                     </a:stretch>
@@ -1020,6 +1064,7 @@
         <w:rPr>
           <w:b/>
           <w:bCs/>
+          <w:noProof/>
           <w:lang w:val="es-MX"/>
         </w:rPr>
         <w:drawing>
@@ -1038,7 +1083,7 @@
                     <pic:cNvPicPr/>
                   </pic:nvPicPr>
                   <pic:blipFill>
-                    <a:blip r:embed="rId12"/>
+                    <a:blip r:embed="rId13"/>
                     <a:stretch>
                       <a:fillRect/>
                     </a:stretch>
@@ -1138,6 +1183,7 @@
         <w:rPr>
           <w:lang w:val="es-MX"/>
         </w:rPr>
+        <w:lastRenderedPageBreak/>
         <w:t xml:space="preserve">No se muestras columnas porque las condiciones del SELECT no devuelven </w:t>
       </w:r>
       <w:r>

</xml_diff>